<commit_message>
GUI Updated and Instructions Updated
</commit_message>
<xml_diff>
--- a/Aneurysm Metrics User Interface Instructions.docx
+++ b/Aneurysm Metrics User Interface Instructions.docx
@@ -198,7 +198,7 @@
           </mc:Choice>
           <mc:Fallback>
             <w:pict>
-              <v:group w14:anchorId="1854A045" id="Group 4" o:spid="_x0000_s1026" style="position:absolute;margin-left:469.2pt;margin-top:3.95pt;width:128.7pt;height:59.4pt;z-index:251660288;mso-position-horizontal-relative:page;mso-width-relative:margin;mso-height-relative:margin" coordsize="18516,8496" o:gfxdata="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">
+              <v:group w14:anchorId="50129A97" id="Group 4" o:spid="_x0000_s1026" style="position:absolute;margin-left:469.2pt;margin-top:3.95pt;width:128.7pt;height:59.4pt;z-index:251660288;mso-position-horizontal-relative:page;mso-width-relative:margin;mso-height-relative:margin" coordsize="18516,8496" o:gfxdata="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">
                 <v:shapetype id="_x0000_t75" coordsize="21600,21600" o:spt="75" o:preferrelative="t" path="m@4@5l@4@11@9@11@9@5xe" filled="f" stroked="f">
                   <v:stroke joinstyle="miter"/>
                   <v:formulas>
@@ -278,7 +278,35 @@
           <w:sz w:val="24"/>
           <w:szCs w:val="24"/>
         </w:rPr>
-        <w:t>Click the “Import Image” button on the left side of the interface.</w:t>
+        <w:t>Click the “</w:t>
+      </w:r>
+      <w:r>
+        <w:rPr>
+          <w:sz w:val="24"/>
+          <w:szCs w:val="24"/>
+        </w:rPr>
+        <w:t>Load</w:t>
+      </w:r>
+      <w:r>
+        <w:rPr>
+          <w:sz w:val="24"/>
+          <w:szCs w:val="24"/>
+        </w:rPr>
+        <w:t xml:space="preserve"> Image</w:t>
+      </w:r>
+      <w:r>
+        <w:rPr>
+          <w:sz w:val="24"/>
+          <w:szCs w:val="24"/>
+        </w:rPr>
+        <w:t>s</w:t>
+      </w:r>
+      <w:r>
+        <w:rPr>
+          <w:sz w:val="24"/>
+          <w:szCs w:val="24"/>
+        </w:rPr>
+        <w:t>” button on the left side of the interface.</w:t>
       </w:r>
     </w:p>
     <w:p>
@@ -298,17 +326,15 @@
           <w:sz w:val="24"/>
           <w:szCs w:val="24"/>
         </w:rPr>
-        <w:t xml:space="preserve">Select the two </w:t>
-      </w:r>
-      <w:proofErr w:type="spellStart"/>
-      <w:r>
-        <w:rPr>
-          <w:sz w:val="24"/>
-          <w:szCs w:val="24"/>
-        </w:rPr>
-        <w:t>nifi</w:t>
-      </w:r>
-      <w:proofErr w:type="spellEnd"/>
+        <w:t xml:space="preserve">Select two </w:t>
+      </w:r>
+      <w:r>
+        <w:rPr>
+          <w:sz w:val="24"/>
+          <w:szCs w:val="24"/>
+        </w:rPr>
+        <w:t>NIFTI</w:t>
+      </w:r>
       <w:r>
         <w:rPr>
           <w:sz w:val="24"/>
@@ -336,15 +362,13 @@
         </w:rPr>
         <w:t xml:space="preserve">A file explorer window will open. Navigate to and select the </w:t>
       </w:r>
-      <w:proofErr w:type="spellStart"/>
-      <w:r>
-        <w:rPr>
-          <w:sz w:val="24"/>
-          <w:szCs w:val="24"/>
-        </w:rPr>
-        <w:t>nifti</w:t>
-      </w:r>
-      <w:proofErr w:type="spellEnd"/>
+      <w:r>
+        <w:rPr>
+          <w:sz w:val="24"/>
+          <w:szCs w:val="24"/>
+        </w:rPr>
+        <w:t>NIFTI</w:t>
+      </w:r>
       <w:r>
         <w:rPr>
           <w:sz w:val="24"/>
@@ -370,7 +394,21 @@
           <w:sz w:val="24"/>
           <w:szCs w:val="24"/>
         </w:rPr>
-        <w:t>Another file explorer window will open. Navigate to and select the nifty file that corresponds with the mask. Click Open.</w:t>
+        <w:t xml:space="preserve">Another file explorer window will open. Navigate to and select the </w:t>
+      </w:r>
+      <w:r>
+        <w:rPr>
+          <w:sz w:val="24"/>
+          <w:szCs w:val="24"/>
+        </w:rPr>
+        <w:t>NIFTI</w:t>
+      </w:r>
+      <w:r>
+        <w:rPr>
+          <w:sz w:val="24"/>
+          <w:szCs w:val="24"/>
+        </w:rPr>
+        <w:t xml:space="preserve"> file that corresponds with the mask. Click Open.</w:t>
       </w:r>
     </w:p>
     <w:p>
@@ -397,14 +435,14 @@
           <w:sz w:val="24"/>
           <w:szCs w:val="24"/>
         </w:rPr>
-        <w:t xml:space="preserve">30 </w:t>
-      </w:r>
-      <w:r>
-        <w:rPr>
-          <w:sz w:val="24"/>
-          <w:szCs w:val="24"/>
-        </w:rPr>
-        <w:t>seconds.</w:t>
+        <w:t>one minute</w:t>
+      </w:r>
+      <w:r>
+        <w:rPr>
+          <w:sz w:val="24"/>
+          <w:szCs w:val="24"/>
+        </w:rPr>
+        <w:t>.</w:t>
       </w:r>
     </w:p>
     <w:p>
@@ -546,23 +584,7 @@
           <w:sz w:val="24"/>
           <w:szCs w:val="24"/>
         </w:rPr>
-        <w:t xml:space="preserve">Zoom: </w:t>
-      </w:r>
-      <w:proofErr w:type="gramStart"/>
-      <w:r>
-        <w:rPr>
-          <w:sz w:val="24"/>
-          <w:szCs w:val="24"/>
-        </w:rPr>
-        <w:t>plus</w:t>
-      </w:r>
-      <w:proofErr w:type="gramEnd"/>
-      <w:r>
-        <w:rPr>
-          <w:sz w:val="24"/>
-          <w:szCs w:val="24"/>
-        </w:rPr>
-        <w:t xml:space="preserve"> and minus magnifying glass symbol</w:t>
+        <w:t>Zoom: plus and minus magnifying glass symbol</w:t>
       </w:r>
     </w:p>
     <w:p>
@@ -582,7 +604,35 @@
           <w:sz w:val="24"/>
           <w:szCs w:val="24"/>
         </w:rPr>
-        <w:t>To import a new dataset, click the “Import Image” button.</w:t>
+        <w:t>To import a new dataset, click the “</w:t>
+      </w:r>
+      <w:r>
+        <w:rPr>
+          <w:sz w:val="24"/>
+          <w:szCs w:val="24"/>
+        </w:rPr>
+        <w:t>Load</w:t>
+      </w:r>
+      <w:r>
+        <w:rPr>
+          <w:sz w:val="24"/>
+          <w:szCs w:val="24"/>
+        </w:rPr>
+        <w:t xml:space="preserve"> Image</w:t>
+      </w:r>
+      <w:r>
+        <w:rPr>
+          <w:sz w:val="24"/>
+          <w:szCs w:val="24"/>
+        </w:rPr>
+        <w:t>s</w:t>
+      </w:r>
+      <w:r>
+        <w:rPr>
+          <w:sz w:val="24"/>
+          <w:szCs w:val="24"/>
+        </w:rPr>
+        <w:t>” button.</w:t>
       </w:r>
     </w:p>
     <w:p>
@@ -760,7 +810,43 @@
           <w:sz w:val="24"/>
           <w:szCs w:val="24"/>
         </w:rPr>
-        <w:t>Whole Brain Image:</w:t>
+        <w:t xml:space="preserve">Brain </w:t>
+      </w:r>
+      <w:r>
+        <w:rPr>
+          <w:b/>
+          <w:bCs/>
+          <w:sz w:val="24"/>
+          <w:szCs w:val="24"/>
+        </w:rPr>
+        <w:t xml:space="preserve">Slice </w:t>
+      </w:r>
+      <w:r>
+        <w:rPr>
+          <w:b/>
+          <w:bCs/>
+          <w:sz w:val="24"/>
+          <w:szCs w:val="24"/>
+        </w:rPr>
+        <w:t>Image</w:t>
+      </w:r>
+      <w:r>
+        <w:rPr>
+          <w:b/>
+          <w:bCs/>
+          <w:sz w:val="24"/>
+          <w:szCs w:val="24"/>
+        </w:rPr>
+        <w:t>s</w:t>
+      </w:r>
+      <w:r>
+        <w:rPr>
+          <w:b/>
+          <w:bCs/>
+          <w:sz w:val="24"/>
+          <w:szCs w:val="24"/>
+        </w:rPr>
+        <w:t>:</w:t>
       </w:r>
       <w:r>
         <w:rPr>
@@ -788,28 +874,35 @@
           <w:sz w:val="24"/>
           <w:szCs w:val="24"/>
         </w:rPr>
-        <w:t>. The aneurysm is highlighted green</w:t>
-      </w:r>
-      <w:r>
-        <w:rPr>
-          <w:sz w:val="24"/>
-          <w:szCs w:val="24"/>
-        </w:rPr>
-        <w:t>,</w:t>
-      </w:r>
-      <w:r>
-        <w:rPr>
-          <w:sz w:val="24"/>
-          <w:szCs w:val="24"/>
-        </w:rPr>
-        <w:t xml:space="preserve"> </w:t>
-      </w:r>
-      <w:r>
-        <w:rPr>
-          <w:sz w:val="24"/>
-          <w:szCs w:val="24"/>
-        </w:rPr>
-        <w:t>and the image may need to be zoomed in to see it.</w:t>
+        <w:t xml:space="preserve">. The aneurysm is highlighted </w:t>
+      </w:r>
+      <w:r>
+        <w:rPr>
+          <w:sz w:val="24"/>
+          <w:szCs w:val="24"/>
+        </w:rPr>
+        <w:t xml:space="preserve">neon </w:t>
+      </w:r>
+      <w:r>
+        <w:rPr>
+          <w:sz w:val="24"/>
+          <w:szCs w:val="24"/>
+        </w:rPr>
+        <w:t>green</w:t>
+      </w:r>
+      <w:r>
+        <w:rPr>
+          <w:sz w:val="24"/>
+          <w:szCs w:val="24"/>
+        </w:rPr>
+        <w:t>. The blood vessel is highlighted a darker green. The</w:t>
+      </w:r>
+      <w:r>
+        <w:rPr>
+          <w:sz w:val="24"/>
+          <w:szCs w:val="24"/>
+        </w:rPr>
+        <w:t xml:space="preserve"> image may need to be zoomed in to see it.</w:t>
       </w:r>
     </w:p>
     <w:p>
@@ -851,6 +944,60 @@
         </w:rPr>
         <w:t>Displays a zoomed in view of the whole brain image so that the aneurysm and blood vessel are shown up close. The slice displayed is the slice the maximum diameter of the aneurysm was found in.</w:t>
       </w:r>
+    </w:p>
+    <w:p>
+      <w:pPr>
+        <w:pStyle w:val="ListParagraph"/>
+        <w:numPr>
+          <w:ilvl w:val="0"/>
+          <w:numId w:val="3"/>
+        </w:numPr>
+        <w:rPr>
+          <w:sz w:val="24"/>
+          <w:szCs w:val="24"/>
+        </w:rPr>
+      </w:pPr>
+      <w:r>
+        <w:rPr>
+          <w:sz w:val="24"/>
+          <w:szCs w:val="24"/>
+        </w:rPr>
+        <w:t>Tool Tips</w:t>
+      </w:r>
+    </w:p>
+    <w:p>
+      <w:pPr>
+        <w:pStyle w:val="ListParagraph"/>
+        <w:numPr>
+          <w:ilvl w:val="1"/>
+          <w:numId w:val="3"/>
+        </w:numPr>
+        <w:rPr>
+          <w:b/>
+          <w:bCs/>
+          <w:sz w:val="24"/>
+          <w:szCs w:val="24"/>
+        </w:rPr>
+      </w:pPr>
+      <w:r>
+        <w:rPr>
+          <w:sz w:val="24"/>
+          <w:szCs w:val="24"/>
+        </w:rPr>
+        <w:t>To see hints or definitions about each feature on the interface, hover the mouse over the corresponding label or button.</w:t>
+      </w:r>
+    </w:p>
+    <w:p>
+      <w:pPr>
+        <w:pStyle w:val="ListParagraph"/>
+        <w:ind w:left="1440"/>
+        <w:rPr>
+          <w:b/>
+          <w:bCs/>
+          <w:sz w:val="24"/>
+          <w:szCs w:val="24"/>
+        </w:rPr>
+      </w:pPr>
     </w:p>
     <w:p/>
     <w:sectPr>

</xml_diff>